<commit_message>
Modify Project Management Report
</commit_message>
<xml_diff>
--- a/Project Management Report.docx
+++ b/Project Management Report.docx
@@ -246,7 +246,39 @@
         <w:t>Muaz</w:t>
       </w:r>
     </w:p>
-    <w:p/>
+    <w:p>
+      <w:pPr>
+        <w:ind w:firstLine="720"/>
+      </w:pPr>
+      <w:r>
+        <w:t>Till the submission of Preliminary Design Re</w:t>
+      </w:r>
+      <w:r>
+        <w:t>view</w:t>
+      </w:r>
+      <w:r>
+        <w:t xml:space="preserve">, Project workflow was managed using </w:t>
+      </w:r>
+      <w:r>
+        <w:t>Microsoft Project and all the literature, files, written materials &amp; proposed CAD models were placed in common Google Drive folder.</w:t>
+      </w:r>
+    </w:p>
+    <w:p>
+      <w:pPr>
+        <w:ind w:firstLine="720"/>
+      </w:pPr>
+      <w:r>
+        <w:t xml:space="preserve">For this Critical Design of UAV and stages after this, </w:t>
+      </w:r>
+      <w:r>
+        <w:t>project is managed using Project Tracker on Google Drive. All files in project including CAD models, reports, simulations, source codes, etc. are managed on GitHub repository. All groups in the team work on different branches in repo.</w:t>
+      </w:r>
+    </w:p>
+    <w:p>
+      <w:pPr>
+        <w:ind w:firstLine="720"/>
+      </w:pPr>
+    </w:p>
     <w:sectPr>
       <w:pgSz w:w="12240" w:h="15840"/>
       <w:pgMar w:top="1440" w:right="1440" w:bottom="1440" w:left="1440" w:header="720" w:footer="720" w:gutter="0"/>

</xml_diff>

<commit_message>
Modified Project Management Report
</commit_message>
<xml_diff>
--- a/Project Management Report.docx
+++ b/Project Management Report.docx
@@ -3,8 +3,19 @@
 <w:document xmlns:wpc="http://schemas.microsoft.com/office/word/2010/wordprocessingCanvas" xmlns:cx="http://schemas.microsoft.com/office/drawing/2014/chartex" xmlns:cx1="http://schemas.microsoft.com/office/drawing/2015/9/8/chartex" xmlns:cx2="http://schemas.microsoft.com/office/drawing/2015/10/21/chartex" xmlns:cx3="http://schemas.microsoft.com/office/drawing/2016/5/9/chartex" xmlns:cx4="http://schemas.microsoft.com/office/drawing/2016/5/10/chartex" xmlns:cx5="http://schemas.microsoft.com/office/drawing/2016/5/11/chartex" xmlns:cx6="http://schemas.microsoft.com/office/drawing/2016/5/12/chartex" xmlns:cx7="http://schemas.microsoft.com/office/drawing/2016/5/13/chartex" xmlns:cx8="http://schemas.microsoft.com/office/drawing/2016/5/14/chartex" xmlns:mc="http://schemas.openxmlformats.org/markup-compatibility/2006" xmlns:aink="http://schemas.microsoft.com/office/drawing/2016/ink" xmlns:am3d="http://schemas.microsoft.com/office/drawing/2017/model3d" xmlns:o="urn:schemas-microsoft-com:office:office" xmlns:oel="http://schemas.microsoft.com/office/2019/extlst" xmlns:r="http://schemas.openxmlformats.org/officeDocument/2006/relationships" xmlns:m="http://schemas.openxmlformats.org/officeDocument/2006/math" xmlns:v="urn:schemas-microsoft-com:vml" xmlns:wp14="http://schemas.microsoft.com/office/word/2010/wordprocessingDrawing" xmlns:wp="http://schemas.openxmlformats.org/drawingml/2006/wordprocessingDrawing" xmlns:w10="urn:schemas-microsoft-com:office:word" xmlns:w="http://schemas.openxmlformats.org/wordprocessingml/2006/main" xmlns:w14="http://schemas.microsoft.com/office/word/2010/wordml" xmlns:w15="http://schemas.microsoft.com/office/word/2012/wordml" xmlns:w16cex="http://schemas.microsoft.com/office/word/2018/wordml/cex" xmlns:w16cid="http://schemas.microsoft.com/office/word/2016/wordml/cid" xmlns:w16="http://schemas.microsoft.com/office/word/2018/wordml" xmlns:w16sdtdh="http://schemas.microsoft.com/office/word/2020/wordml/sdtdatahash" xmlns:w16se="http://schemas.microsoft.com/office/word/2015/wordml/symex" xmlns:wpg="http://schemas.microsoft.com/office/word/2010/wordprocessingGroup" xmlns:wpi="http://schemas.microsoft.com/office/word/2010/wordprocessingInk" xmlns:wne="http://schemas.microsoft.com/office/word/2006/wordml" xmlns:wps="http://schemas.microsoft.com/office/word/2010/wordprocessingShape" mc:Ignorable="w14 w15 w16se w16cid w16 w16cex w16sdtdh wp14">
   <w:body>
     <w:p>
-      <w:r>
-        <w:t>The team is divided into 5 groups as following:</w:t>
+      <w:pPr>
+        <w:ind w:firstLine="720"/>
+      </w:pPr>
+      <w:r>
+        <w:t>Till the submission of Preliminary Design Review, Project workflow was managed using Microsoft Project and all the literature, files, written materials &amp; proposed CAD models were placed in common Google Drive folder.</w:t>
+      </w:r>
+    </w:p>
+    <w:p>
+      <w:r>
+        <w:t>For Critical Design Process and stages after this, t</w:t>
+      </w:r>
+      <w:r>
+        <w:t>he team is divided into 5 groups as following:</w:t>
       </w:r>
     </w:p>
     <w:p>
@@ -103,15 +114,7 @@
         </w:numPr>
       </w:pPr>
       <w:r>
-        <w:t xml:space="preserve">Muhammad </w:t>
-      </w:r>
-      <w:proofErr w:type="spellStart"/>
-      <w:r>
-        <w:t>Hassaan</w:t>
-      </w:r>
-      <w:proofErr w:type="spellEnd"/>
-      <w:r>
-        <w:t xml:space="preserve"> Ghazali</w:t>
+        <w:t>Muhammad Hassaan Ghazali</w:t>
       </w:r>
     </w:p>
     <w:p>
@@ -251,16 +254,36 @@
         <w:ind w:firstLine="720"/>
       </w:pPr>
       <w:r>
-        <w:t>Till the submission of Preliminary Design Re</w:t>
-      </w:r>
-      <w:r>
-        <w:t>view</w:t>
-      </w:r>
-      <w:r>
-        <w:t xml:space="preserve">, Project workflow was managed using </w:t>
-      </w:r>
-      <w:r>
-        <w:t>Microsoft Project and all the literature, files, written materials &amp; proposed CAD models were placed in common Google Drive folder.</w:t>
+        <w:t>P</w:t>
+      </w:r>
+      <w:r>
+        <w:t xml:space="preserve">roject is managed using Project Tracker on Google Drive. All files in project including CAD models, reports, simulations, source codes, etc. are managed on </w:t>
+      </w:r>
+      <w:hyperlink r:id="rId5" w:history="1">
+        <w:r>
+          <w:rPr>
+            <w:rStyle w:val="Hyperlink"/>
+          </w:rPr>
+          <w:t>GitHu</w:t>
+        </w:r>
+        <w:r>
+          <w:rPr>
+            <w:rStyle w:val="Hyperlink"/>
+          </w:rPr>
+          <w:t>b</w:t>
+        </w:r>
+        <w:r>
+          <w:rPr>
+            <w:rStyle w:val="Hyperlink"/>
+          </w:rPr>
+          <w:t xml:space="preserve"> repository</w:t>
+        </w:r>
+      </w:hyperlink>
+      <w:r>
+        <w:t>. All groups in the team work on different branches in repo</w:t>
+      </w:r>
+      <w:r>
+        <w:t>sitory.</w:t>
       </w:r>
     </w:p>
     <w:p>
@@ -268,10 +291,7 @@
         <w:ind w:firstLine="720"/>
       </w:pPr>
       <w:r>
-        <w:t xml:space="preserve">For this Critical Design of UAV and stages after this, </w:t>
-      </w:r>
-      <w:r>
-        <w:t>project is managed using Project Tracker on Google Drive. All files in project including CAD models, reports, simulations, source codes, etc. are managed on GitHub repository. All groups in the team work on different branches in repo.</w:t>
+        <w:t>Weekly team meetings are held on MS Teams which are compulsory for all members. Progress of each group, issues with design and other updates related to the project are discussed in these meetings.</w:t>
       </w:r>
     </w:p>
     <w:p>
@@ -1543,6 +1563,41 @@
       <w:contextualSpacing/>
     </w:pPr>
   </w:style>
+  <w:style w:type="character" w:styleId="Hyperlink">
+    <w:name w:val="Hyperlink"/>
+    <w:basedOn w:val="DefaultParagraphFont"/>
+    <w:uiPriority w:val="99"/>
+    <w:unhideWhenUsed/>
+    <w:rsid w:val="007F3DF0"/>
+    <w:rPr>
+      <w:color w:val="0563C1" w:themeColor="hyperlink"/>
+      <w:u w:val="single"/>
+    </w:rPr>
+  </w:style>
+  <w:style w:type="character" w:styleId="UnresolvedMention">
+    <w:name w:val="Unresolved Mention"/>
+    <w:basedOn w:val="DefaultParagraphFont"/>
+    <w:uiPriority w:val="99"/>
+    <w:semiHidden/>
+    <w:unhideWhenUsed/>
+    <w:rsid w:val="007F3DF0"/>
+    <w:rPr>
+      <w:color w:val="605E5C"/>
+      <w:shd w:val="clear" w:color="auto" w:fill="E1DFDD"/>
+    </w:rPr>
+  </w:style>
+  <w:style w:type="character" w:styleId="FollowedHyperlink">
+    <w:name w:val="FollowedHyperlink"/>
+    <w:basedOn w:val="DefaultParagraphFont"/>
+    <w:uiPriority w:val="99"/>
+    <w:semiHidden/>
+    <w:unhideWhenUsed/>
+    <w:rsid w:val="007F3DF0"/>
+    <w:rPr>
+      <w:color w:val="954F72" w:themeColor="followedHyperlink"/>
+      <w:u w:val="single"/>
+    </w:rPr>
+  </w:style>
 </w:styles>
 </file>
 

</xml_diff>

<commit_message>
Added Project Management Workflow
</commit_message>
<xml_diff>
--- a/Project Management Report.docx
+++ b/Project Management Report.docx
@@ -2,14 +2,6 @@
 <file path=word/document.xml><?xml version="1.0" encoding="utf-8"?>
 <w:document xmlns:wpc="http://schemas.microsoft.com/office/word/2010/wordprocessingCanvas" xmlns:cx="http://schemas.microsoft.com/office/drawing/2014/chartex" xmlns:cx1="http://schemas.microsoft.com/office/drawing/2015/9/8/chartex" xmlns:cx2="http://schemas.microsoft.com/office/drawing/2015/10/21/chartex" xmlns:cx3="http://schemas.microsoft.com/office/drawing/2016/5/9/chartex" xmlns:cx4="http://schemas.microsoft.com/office/drawing/2016/5/10/chartex" xmlns:cx5="http://schemas.microsoft.com/office/drawing/2016/5/11/chartex" xmlns:cx6="http://schemas.microsoft.com/office/drawing/2016/5/12/chartex" xmlns:cx7="http://schemas.microsoft.com/office/drawing/2016/5/13/chartex" xmlns:cx8="http://schemas.microsoft.com/office/drawing/2016/5/14/chartex" xmlns:mc="http://schemas.openxmlformats.org/markup-compatibility/2006" xmlns:aink="http://schemas.microsoft.com/office/drawing/2016/ink" xmlns:am3d="http://schemas.microsoft.com/office/drawing/2017/model3d" xmlns:o="urn:schemas-microsoft-com:office:office" xmlns:oel="http://schemas.microsoft.com/office/2019/extlst" xmlns:r="http://schemas.openxmlformats.org/officeDocument/2006/relationships" xmlns:m="http://schemas.openxmlformats.org/officeDocument/2006/math" xmlns:v="urn:schemas-microsoft-com:vml" xmlns:wp14="http://schemas.microsoft.com/office/word/2010/wordprocessingDrawing" xmlns:wp="http://schemas.openxmlformats.org/drawingml/2006/wordprocessingDrawing" xmlns:w10="urn:schemas-microsoft-com:office:word" xmlns:w="http://schemas.openxmlformats.org/wordprocessingml/2006/main" xmlns:w14="http://schemas.microsoft.com/office/word/2010/wordml" xmlns:w15="http://schemas.microsoft.com/office/word/2012/wordml" xmlns:w16cex="http://schemas.microsoft.com/office/word/2018/wordml/cex" xmlns:w16cid="http://schemas.microsoft.com/office/word/2016/wordml/cid" xmlns:w16="http://schemas.microsoft.com/office/word/2018/wordml" xmlns:w16sdtdh="http://schemas.microsoft.com/office/word/2020/wordml/sdtdatahash" xmlns:w16se="http://schemas.microsoft.com/office/word/2015/wordml/symex" xmlns:wpg="http://schemas.microsoft.com/office/word/2010/wordprocessingGroup" xmlns:wpi="http://schemas.microsoft.com/office/word/2010/wordprocessingInk" xmlns:wne="http://schemas.microsoft.com/office/word/2006/wordml" xmlns:wps="http://schemas.microsoft.com/office/word/2010/wordprocessingShape" mc:Ignorable="w14 w15 w16se w16cid w16 w16cex w16sdtdh wp14">
   <w:body>
-    <w:p>
-      <w:pPr>
-        <w:ind w:firstLine="720"/>
-      </w:pPr>
-      <w:r>
-        <w:t>Till the submission of Preliminary Design Review, Project workflow was managed using Microsoft Project and all the literature, files, written materials &amp; proposed CAD models were placed in common Google Drive folder.</w:t>
-      </w:r>
-    </w:p>
     <w:p>
       <w:r>
         <w:t>For Critical Design Process and stages after this, t</w:t>
@@ -25,6 +17,25 @@
           <w:ilvl w:val="0"/>
           <w:numId w:val="1"/>
         </w:numPr>
+        <w:rPr>
+          <w:b/>
+          <w:bCs/>
+        </w:rPr>
+        <w:sectPr>
+          <w:pgSz w:w="12240" w:h="15840"/>
+          <w:pgMar w:top="1440" w:right="1440" w:bottom="1440" w:left="1440" w:header="720" w:footer="720" w:gutter="0"/>
+          <w:cols w:space="720"/>
+          <w:docGrid w:linePitch="360"/>
+        </w:sectPr>
+      </w:pPr>
+    </w:p>
+    <w:p>
+      <w:pPr>
+        <w:pStyle w:val="ListParagraph"/>
+        <w:numPr>
+          <w:ilvl w:val="0"/>
+          <w:numId w:val="1"/>
+        </w:numPr>
       </w:pPr>
       <w:r>
         <w:rPr>
@@ -95,6 +106,62 @@
           <w:b/>
           <w:bCs/>
         </w:rPr>
+        <w:t>Spraying Mechanism</w:t>
+      </w:r>
+    </w:p>
+    <w:p>
+      <w:pPr>
+        <w:pStyle w:val="ListParagraph"/>
+        <w:numPr>
+          <w:ilvl w:val="0"/>
+          <w:numId w:val="6"/>
+        </w:numPr>
+      </w:pPr>
+      <w:r>
+        <w:t>Saad bin Tariq</w:t>
+      </w:r>
+    </w:p>
+    <w:p>
+      <w:pPr>
+        <w:pStyle w:val="ListParagraph"/>
+        <w:numPr>
+          <w:ilvl w:val="0"/>
+          <w:numId w:val="1"/>
+        </w:numPr>
+      </w:pPr>
+      <w:r>
+        <w:rPr>
+          <w:b/>
+          <w:bCs/>
+        </w:rPr>
+        <w:t>Business Plan &amp; Outreach</w:t>
+      </w:r>
+    </w:p>
+    <w:p>
+      <w:pPr>
+        <w:pStyle w:val="ListParagraph"/>
+        <w:numPr>
+          <w:ilvl w:val="0"/>
+          <w:numId w:val="7"/>
+        </w:numPr>
+      </w:pPr>
+      <w:r>
+        <w:t>Muaz</w:t>
+      </w:r>
+    </w:p>
+    <w:p>
+      <w:pPr>
+        <w:pStyle w:val="ListParagraph"/>
+        <w:numPr>
+          <w:ilvl w:val="0"/>
+          <w:numId w:val="1"/>
+        </w:numPr>
+      </w:pPr>
+      <w:r>
+        <w:rPr>
+          <w:b/>
+          <w:bCs/>
+        </w:rPr>
         <w:t xml:space="preserve">Electric Power &amp; </w:t>
       </w:r>
       <w:r>
@@ -113,8 +180,13 @@
           <w:numId w:val="4"/>
         </w:numPr>
       </w:pPr>
-      <w:r>
-        <w:t>Muhammad Hassaan Ghazali</w:t>
+      <w:proofErr w:type="spellStart"/>
+      <w:r>
+        <w:t>Hassaan</w:t>
+      </w:r>
+      <w:proofErr w:type="spellEnd"/>
+      <w:r>
+        <w:t xml:space="preserve"> Ghazali</w:t>
       </w:r>
     </w:p>
     <w:p>
@@ -171,58 +243,87 @@
     </w:p>
     <w:p>
       <w:pPr>
-        <w:pStyle w:val="ListParagraph"/>
-        <w:numPr>
-          <w:ilvl w:val="0"/>
-          <w:numId w:val="1"/>
-        </w:numPr>
-      </w:pPr>
+        <w:ind w:firstLine="720"/>
+      </w:pPr>
+    </w:p>
+    <w:p>
+      <w:pPr>
+        <w:ind w:firstLine="720"/>
+        <w:sectPr>
+          <w:type w:val="continuous"/>
+          <w:pgSz w:w="12240" w:h="15840"/>
+          <w:pgMar w:top="1440" w:right="1440" w:bottom="1440" w:left="1440" w:header="720" w:footer="720" w:gutter="0"/>
+          <w:cols w:num="2" w:space="720"/>
+          <w:docGrid w:linePitch="360"/>
+        </w:sectPr>
+      </w:pPr>
+    </w:p>
+    <w:p>
+      <w:pPr>
+        <w:ind w:firstLine="720"/>
+      </w:pPr>
+    </w:p>
+    <w:p>
+      <w:pPr>
+        <w:ind w:firstLine="720"/>
+      </w:pPr>
+      <w:r>
+        <w:t>Following is Project Workflow Chart for all 5 teams:</w:t>
+      </w:r>
+    </w:p>
+    <w:p>
       <w:r>
         <w:rPr>
-          <w:b/>
-          <w:bCs/>
+          <w:noProof/>
         </w:rPr>
-        <w:t>Spraying Mechanism</w:t>
-      </w:r>
-    </w:p>
-    <w:p>
-      <w:pPr>
-        <w:pStyle w:val="ListParagraph"/>
-        <w:numPr>
-          <w:ilvl w:val="0"/>
-          <w:numId w:val="6"/>
-        </w:numPr>
-      </w:pPr>
-      <w:r>
-        <w:t>Saad bin Tariq</w:t>
-      </w:r>
-    </w:p>
-    <w:p>
-      <w:pPr>
-        <w:pStyle w:val="ListParagraph"/>
-        <w:numPr>
-          <w:ilvl w:val="0"/>
-          <w:numId w:val="1"/>
-        </w:numPr>
-      </w:pPr>
-      <w:r>
-        <w:rPr>
-          <w:b/>
-          <w:bCs/>
-        </w:rPr>
-        <w:t>Business Plan &amp; Outreach</w:t>
-      </w:r>
-    </w:p>
-    <w:p>
-      <w:pPr>
-        <w:pStyle w:val="ListParagraph"/>
-        <w:numPr>
-          <w:ilvl w:val="0"/>
-          <w:numId w:val="7"/>
-        </w:numPr>
-      </w:pPr>
-      <w:r>
-        <w:t>Muaz</w:t>
+        <w:drawing>
+          <wp:inline distT="0" distB="0" distL="0" distR="0" wp14:anchorId="01C7DB36" wp14:editId="6DD9F2BC">
+            <wp:extent cx="6877384" cy="5156200"/>
+            <wp:effectExtent l="0" t="0" r="0" b="0"/>
+            <wp:docPr id="1" name="Picture 1"/>
+            <wp:cNvGraphicFramePr>
+              <a:graphicFrameLocks xmlns:a="http://schemas.openxmlformats.org/drawingml/2006/main" noChangeAspect="1"/>
+            </wp:cNvGraphicFramePr>
+            <a:graphic xmlns:a="http://schemas.openxmlformats.org/drawingml/2006/main">
+              <a:graphicData uri="http://schemas.openxmlformats.org/drawingml/2006/picture">
+                <pic:pic xmlns:pic="http://schemas.openxmlformats.org/drawingml/2006/picture">
+                  <pic:nvPicPr>
+                    <pic:cNvPr id="0" name="Picture 1"/>
+                    <pic:cNvPicPr>
+                      <a:picLocks noChangeAspect="1" noChangeArrowheads="1"/>
+                    </pic:cNvPicPr>
+                  </pic:nvPicPr>
+                  <pic:blipFill>
+                    <a:blip r:embed="rId5" cstate="print">
+                      <a:extLst>
+                        <a:ext uri="{28A0092B-C50C-407E-A947-70E740481C1C}">
+                          <a14:useLocalDpi xmlns:a14="http://schemas.microsoft.com/office/drawing/2010/main" val="0"/>
+                        </a:ext>
+                      </a:extLst>
+                    </a:blip>
+                    <a:srcRect/>
+                    <a:stretch>
+                      <a:fillRect/>
+                    </a:stretch>
+                  </pic:blipFill>
+                  <pic:spPr bwMode="auto">
+                    <a:xfrm>
+                      <a:off x="0" y="0"/>
+                      <a:ext cx="6974547" cy="5229046"/>
+                    </a:xfrm>
+                    <a:prstGeom prst="rect">
+                      <a:avLst/>
+                    </a:prstGeom>
+                    <a:noFill/>
+                    <a:ln>
+                      <a:noFill/>
+                    </a:ln>
+                  </pic:spPr>
+                </pic:pic>
+              </a:graphicData>
+            </a:graphic>
+          </wp:inline>
+        </w:drawing>
       </w:r>
     </w:p>
     <w:p>
@@ -230,12 +331,13 @@
         <w:ind w:firstLine="720"/>
       </w:pPr>
       <w:r>
+        <w:lastRenderedPageBreak/>
         <w:t>P</w:t>
       </w:r>
       <w:r>
         <w:t xml:space="preserve">roject is managed using Project Tracker on Google Drive. All files in project including CAD models, reports, simulations, source codes, etc. are managed on </w:t>
       </w:r>
-      <w:hyperlink r:id="rId5" w:history="1">
+      <w:hyperlink r:id="rId6" w:history="1">
         <w:r>
           <w:rPr>
             <w:rStyle w:val="Hyperlink"/>
@@ -270,8 +372,9 @@
       </w:r>
     </w:p>
     <w:sectPr>
+      <w:type w:val="continuous"/>
       <w:pgSz w:w="12240" w:h="15840"/>
-      <w:pgMar w:top="1440" w:right="1440" w:bottom="1440" w:left="1440" w:header="720" w:footer="720" w:gutter="0"/>
+      <w:pgMar w:top="720" w:right="720" w:bottom="720" w:left="720" w:header="720" w:footer="720" w:gutter="0"/>
       <w:cols w:space="720"/>
       <w:docGrid w:linePitch="360"/>
     </w:sectPr>

</xml_diff>

<commit_message>
Added Computing system Resourses
</commit_message>
<xml_diff>
--- a/Project Management Report.docx
+++ b/Project Management Report.docx
@@ -1,6 +1,6 @@
 
 <file path=word/document.xml><?xml version="1.0" encoding="utf-8"?>
-<w:document xmlns:wpc="http://schemas.microsoft.com/office/word/2010/wordprocessingCanvas" xmlns:cx="http://schemas.microsoft.com/office/drawing/2014/chartex" xmlns:cx1="http://schemas.microsoft.com/office/drawing/2015/9/8/chartex" xmlns:cx2="http://schemas.microsoft.com/office/drawing/2015/10/21/chartex" xmlns:cx3="http://schemas.microsoft.com/office/drawing/2016/5/9/chartex" xmlns:cx4="http://schemas.microsoft.com/office/drawing/2016/5/10/chartex" xmlns:cx5="http://schemas.microsoft.com/office/drawing/2016/5/11/chartex" xmlns:cx6="http://schemas.microsoft.com/office/drawing/2016/5/12/chartex" xmlns:cx7="http://schemas.microsoft.com/office/drawing/2016/5/13/chartex" xmlns:cx8="http://schemas.microsoft.com/office/drawing/2016/5/14/chartex" xmlns:mc="http://schemas.openxmlformats.org/markup-compatibility/2006" xmlns:aink="http://schemas.microsoft.com/office/drawing/2016/ink" xmlns:am3d="http://schemas.microsoft.com/office/drawing/2017/model3d" xmlns:o="urn:schemas-microsoft-com:office:office" xmlns:oel="http://schemas.microsoft.com/office/2019/extlst" xmlns:r="http://schemas.openxmlformats.org/officeDocument/2006/relationships" xmlns:m="http://schemas.openxmlformats.org/officeDocument/2006/math" xmlns:v="urn:schemas-microsoft-com:vml" xmlns:wp14="http://schemas.microsoft.com/office/word/2010/wordprocessingDrawing" xmlns:wp="http://schemas.openxmlformats.org/drawingml/2006/wordprocessingDrawing" xmlns:w10="urn:schemas-microsoft-com:office:word" xmlns:w="http://schemas.openxmlformats.org/wordprocessingml/2006/main" xmlns:w14="http://schemas.microsoft.com/office/word/2010/wordml" xmlns:w15="http://schemas.microsoft.com/office/word/2012/wordml" xmlns:w16cex="http://schemas.microsoft.com/office/word/2018/wordml/cex" xmlns:w16cid="http://schemas.microsoft.com/office/word/2016/wordml/cid" xmlns:w16="http://schemas.microsoft.com/office/word/2018/wordml" xmlns:w16sdtdh="http://schemas.microsoft.com/office/word/2020/wordml/sdtdatahash" xmlns:w16se="http://schemas.microsoft.com/office/word/2015/wordml/symex" xmlns:wpg="http://schemas.microsoft.com/office/word/2010/wordprocessingGroup" xmlns:wpi="http://schemas.microsoft.com/office/word/2010/wordprocessingInk" xmlns:wne="http://schemas.microsoft.com/office/word/2006/wordml" xmlns:wps="http://schemas.microsoft.com/office/word/2010/wordprocessingShape" mc:Ignorable="w14 w15 w16se w16cid w16 w16cex w16sdtdh wp14">
+<w:document xmlns:wpc="http://schemas.microsoft.com/office/word/2010/wordprocessingCanvas" xmlns:cx="http://schemas.microsoft.com/office/drawing/2014/chartex" xmlns:mc="http://schemas.openxmlformats.org/markup-compatibility/2006" xmlns:o="urn:schemas-microsoft-com:office:office" xmlns:r="http://schemas.openxmlformats.org/officeDocument/2006/relationships" xmlns:m="http://schemas.openxmlformats.org/officeDocument/2006/math" xmlns:v="urn:schemas-microsoft-com:vml" xmlns:wp14="http://schemas.microsoft.com/office/word/2010/wordprocessingDrawing" xmlns:wp="http://schemas.openxmlformats.org/drawingml/2006/wordprocessingDrawing" xmlns:w10="urn:schemas-microsoft-com:office:word" xmlns:w="http://schemas.openxmlformats.org/wordprocessingml/2006/main" xmlns:w14="http://schemas.microsoft.com/office/word/2010/wordml" xmlns:w15="http://schemas.microsoft.com/office/word/2012/wordml" xmlns:w16se="http://schemas.microsoft.com/office/word/2015/wordml/symex" xmlns:wpg="http://schemas.microsoft.com/office/word/2010/wordprocessingGroup" xmlns:wpi="http://schemas.microsoft.com/office/word/2010/wordprocessingInk" xmlns:wne="http://schemas.microsoft.com/office/word/2006/wordml" xmlns:wps="http://schemas.microsoft.com/office/word/2010/wordprocessingShape" mc:Ignorable="w14 w15 w16se wp14">
   <w:body>
     <w:p>
       <w:r>
@@ -42,6 +42,7 @@
           <w:b/>
           <w:bCs/>
         </w:rPr>
+        <w:lastRenderedPageBreak/>
         <w:t>Mechanical Design Team</w:t>
       </w:r>
     </w:p>
@@ -162,6 +163,7 @@
           <w:b/>
           <w:bCs/>
         </w:rPr>
+        <w:lastRenderedPageBreak/>
         <w:t xml:space="preserve">Electric Power &amp; </w:t>
       </w:r>
       <w:r>
@@ -180,13 +182,8 @@
           <w:numId w:val="4"/>
         </w:numPr>
       </w:pPr>
-      <w:proofErr w:type="spellStart"/>
       <w:r>
-        <w:t>Hassaan</w:t>
-      </w:r>
-      <w:proofErr w:type="spellEnd"/>
-      <w:r>
-        <w:t xml:space="preserve"> Ghazali</w:t>
+        <w:t>Hassaan Ghazali</w:t>
       </w:r>
     </w:p>
     <w:p>
@@ -572,13 +569,8 @@
             <w:pPr>
               <w:cnfStyle w:val="000000000000" w:firstRow="0" w:lastRow="0" w:firstColumn="0" w:lastColumn="0" w:oddVBand="0" w:evenVBand="0" w:oddHBand="0" w:evenHBand="0" w:firstRowFirstColumn="0" w:firstRowLastColumn="0" w:lastRowFirstColumn="0" w:lastRowLastColumn="0"/>
             </w:pPr>
-            <w:proofErr w:type="spellStart"/>
-            <w:r>
-              <w:t>ArduPilot</w:t>
-            </w:r>
-            <w:proofErr w:type="spellEnd"/>
-            <w:r>
-              <w:t xml:space="preserve"> source code, Pixhawk 2.4.8</w:t>
+            <w:r>
+              <w:t>ArduPilot source code, Pixhawk 2.4.8</w:t>
             </w:r>
           </w:p>
         </w:tc>
@@ -604,15 +596,7 @@
               <w:cnfStyle w:val="000000000000" w:firstRow="0" w:lastRow="0" w:firstColumn="0" w:lastColumn="0" w:oddVBand="0" w:evenVBand="0" w:oddHBand="0" w:evenHBand="0" w:firstRowFirstColumn="0" w:firstRowLastColumn="0" w:lastRowFirstColumn="0" w:lastRowLastColumn="0"/>
             </w:pPr>
             <w:r>
-              <w:t xml:space="preserve">Fork the </w:t>
-            </w:r>
-            <w:proofErr w:type="spellStart"/>
-            <w:r>
-              <w:t>ardupilot</w:t>
-            </w:r>
-            <w:proofErr w:type="spellEnd"/>
-            <w:r>
-              <w:t xml:space="preserve"> repo and develop &amp; compile firmware locally</w:t>
+              <w:t>Fork the ardupilot repo and develop &amp; compile firmware locally</w:t>
             </w:r>
           </w:p>
         </w:tc>
@@ -679,6 +663,18 @@
             <w:pPr>
               <w:cnfStyle w:val="000000100000" w:firstRow="0" w:lastRow="0" w:firstColumn="0" w:lastColumn="0" w:oddVBand="0" w:evenVBand="0" w:oddHBand="1" w:evenHBand="0" w:firstRowFirstColumn="0" w:firstRowLastColumn="0" w:lastRowFirstColumn="0" w:lastRowLastColumn="0"/>
             </w:pPr>
+            <w:r>
+              <w:t>Dronekit-python source code,</w:t>
+            </w:r>
+            <w:r>
+              <w:t xml:space="preserve"> </w:t>
+            </w:r>
+            <w:r>
+              <w:t>Pytorch</w:t>
+            </w:r>
+            <w:r>
+              <w:t>, Numpy</w:t>
+            </w:r>
           </w:p>
         </w:tc>
         <w:tc>
@@ -689,6 +685,12 @@
             <w:pPr>
               <w:cnfStyle w:val="000000100000" w:firstRow="0" w:lastRow="0" w:firstColumn="0" w:lastColumn="0" w:oddVBand="0" w:evenVBand="0" w:oddHBand="1" w:evenHBand="0" w:firstRowFirstColumn="0" w:firstRowLastColumn="0" w:lastRowFirstColumn="0" w:lastRowLastColumn="0"/>
             </w:pPr>
+            <w:r>
+              <w:t>Open-source</w:t>
+            </w:r>
+            <w:r>
+              <w:t xml:space="preserve"> </w:t>
+            </w:r>
           </w:p>
         </w:tc>
         <w:tc>
@@ -699,6 +701,20 @@
             <w:pPr>
               <w:cnfStyle w:val="000000100000" w:firstRow="0" w:lastRow="0" w:firstColumn="0" w:lastColumn="0" w:oddVBand="0" w:evenVBand="0" w:oddHBand="1" w:evenHBand="0" w:firstRowFirstColumn="0" w:firstRowLastColumn="0" w:lastRowFirstColumn="0" w:lastRowLastColumn="0"/>
             </w:pPr>
+            <w:r>
+              <w:t xml:space="preserve">Fork </w:t>
+            </w:r>
+            <w:r>
+              <w:t xml:space="preserve">the repo, </w:t>
+            </w:r>
+            <w:r>
+              <w:t>develop according to needs</w:t>
+            </w:r>
+            <w:r>
+              <w:t xml:space="preserve"> and use them</w:t>
+            </w:r>
+            <w:bookmarkStart w:id="0" w:name="_GoBack"/>
+            <w:bookmarkEnd w:id="0"/>
           </w:p>
         </w:tc>
         <w:tc>
@@ -1041,15 +1057,7 @@
               <w:cnfStyle w:val="000000000000" w:firstRow="0" w:lastRow="0" w:firstColumn="0" w:lastColumn="0" w:oddVBand="0" w:evenVBand="0" w:oddHBand="0" w:evenHBand="0" w:firstRowFirstColumn="0" w:firstRowLastColumn="0" w:lastRowFirstColumn="0" w:lastRowLastColumn="0"/>
             </w:pPr>
             <w:r>
-              <w:t xml:space="preserve">Muhammad </w:t>
-            </w:r>
-            <w:proofErr w:type="spellStart"/>
-            <w:r>
-              <w:t>Hassaan</w:t>
-            </w:r>
-            <w:proofErr w:type="spellEnd"/>
-            <w:r>
-              <w:t xml:space="preserve"> Ghazali</w:t>
+              <w:t>Muhammad Hassaan Ghazali</w:t>
             </w:r>
           </w:p>
         </w:tc>
@@ -1382,6 +1390,7 @@
         <w:rPr>
           <w:noProof/>
         </w:rPr>
+        <w:lastRenderedPageBreak/>
         <w:drawing>
           <wp:inline distT="0" distB="0" distL="0" distR="0" wp14:anchorId="29D1464A" wp14:editId="79147E6B">
             <wp:extent cx="5267820" cy="2381250"/>
@@ -1424,7 +1433,9 @@
         <w:jc w:val="center"/>
       </w:pPr>
       <w:r>
-        <w:lastRenderedPageBreak/>
+        <w:rPr>
+          <w:noProof/>
+        </w:rPr>
         <w:drawing>
           <wp:inline distT="0" distB="0" distL="0" distR="0" wp14:anchorId="1B0412D3" wp14:editId="063E4FB6">
             <wp:extent cx="5968993" cy="2686050"/>
@@ -1487,7 +1498,7 @@
 </file>
 
 <file path=word/numbering.xml><?xml version="1.0" encoding="utf-8"?>
-<w:numbering xmlns:wpc="http://schemas.microsoft.com/office/word/2010/wordprocessingCanvas" xmlns:cx="http://schemas.microsoft.com/office/drawing/2014/chartex" xmlns:cx1="http://schemas.microsoft.com/office/drawing/2015/9/8/chartex" xmlns:cx2="http://schemas.microsoft.com/office/drawing/2015/10/21/chartex" xmlns:cx3="http://schemas.microsoft.com/office/drawing/2016/5/9/chartex" xmlns:cx4="http://schemas.microsoft.com/office/drawing/2016/5/10/chartex" xmlns:cx5="http://schemas.microsoft.com/office/drawing/2016/5/11/chartex" xmlns:cx6="http://schemas.microsoft.com/office/drawing/2016/5/12/chartex" xmlns:cx7="http://schemas.microsoft.com/office/drawing/2016/5/13/chartex" xmlns:cx8="http://schemas.microsoft.com/office/drawing/2016/5/14/chartex" xmlns:mc="http://schemas.openxmlformats.org/markup-compatibility/2006" xmlns:aink="http://schemas.microsoft.com/office/drawing/2016/ink" xmlns:am3d="http://schemas.microsoft.com/office/drawing/2017/model3d" xmlns:o="urn:schemas-microsoft-com:office:office" xmlns:oel="http://schemas.microsoft.com/office/2019/extlst" xmlns:r="http://schemas.openxmlformats.org/officeDocument/2006/relationships" xmlns:m="http://schemas.openxmlformats.org/officeDocument/2006/math" xmlns:v="urn:schemas-microsoft-com:vml" xmlns:wp14="http://schemas.microsoft.com/office/word/2010/wordprocessingDrawing" xmlns:wp="http://schemas.openxmlformats.org/drawingml/2006/wordprocessingDrawing" xmlns:w10="urn:schemas-microsoft-com:office:word" xmlns:w="http://schemas.openxmlformats.org/wordprocessingml/2006/main" xmlns:w14="http://schemas.microsoft.com/office/word/2010/wordml" xmlns:w15="http://schemas.microsoft.com/office/word/2012/wordml" xmlns:w16cex="http://schemas.microsoft.com/office/word/2018/wordml/cex" xmlns:w16cid="http://schemas.microsoft.com/office/word/2016/wordml/cid" xmlns:w16="http://schemas.microsoft.com/office/word/2018/wordml" xmlns:w16sdtdh="http://schemas.microsoft.com/office/word/2020/wordml/sdtdatahash" xmlns:w16se="http://schemas.microsoft.com/office/word/2015/wordml/symex" xmlns:wpg="http://schemas.microsoft.com/office/word/2010/wordprocessingGroup" xmlns:wpi="http://schemas.microsoft.com/office/word/2010/wordprocessingInk" xmlns:wne="http://schemas.microsoft.com/office/word/2006/wordml" xmlns:wps="http://schemas.microsoft.com/office/word/2010/wordprocessingShape" mc:Ignorable="w14 w15 w16se w16cid w16 w16cex w16sdtdh wp14">
+<w:numbering xmlns:wpc="http://schemas.microsoft.com/office/word/2010/wordprocessingCanvas" xmlns:cx="http://schemas.microsoft.com/office/drawing/2014/chartex" xmlns:mc="http://schemas.openxmlformats.org/markup-compatibility/2006" xmlns:o="urn:schemas-microsoft-com:office:office" xmlns:r="http://schemas.openxmlformats.org/officeDocument/2006/relationships" xmlns:m="http://schemas.openxmlformats.org/officeDocument/2006/math" xmlns:v="urn:schemas-microsoft-com:vml" xmlns:wp14="http://schemas.microsoft.com/office/word/2010/wordprocessingDrawing" xmlns:wp="http://schemas.openxmlformats.org/drawingml/2006/wordprocessingDrawing" xmlns:w10="urn:schemas-microsoft-com:office:word" xmlns:w="http://schemas.openxmlformats.org/wordprocessingml/2006/main" xmlns:w14="http://schemas.microsoft.com/office/word/2010/wordml" xmlns:w15="http://schemas.microsoft.com/office/word/2012/wordml" xmlns:w16se="http://schemas.microsoft.com/office/word/2015/wordml/symex" xmlns:wpg="http://schemas.microsoft.com/office/word/2010/wordprocessingGroup" xmlns:wpi="http://schemas.microsoft.com/office/word/2010/wordprocessingInk" xmlns:wne="http://schemas.microsoft.com/office/word/2006/wordml" xmlns:wps="http://schemas.microsoft.com/office/word/2010/wordprocessingShape" mc:Ignorable="w14 w15 w16se wp14">
   <w:abstractNum w:abstractNumId="0" w15:restartNumberingAfterBreak="0">
     <w:nsid w:val="02FC1EA1"/>
     <w:multiLevelType w:val="hybridMultilevel"/>
@@ -2279,32 +2290,32 @@
       </w:rPr>
     </w:lvl>
   </w:abstractNum>
-  <w:num w:numId="1" w16cid:durableId="1091196282">
+  <w:num w:numId="1">
     <w:abstractNumId w:val="6"/>
   </w:num>
-  <w:num w:numId="2" w16cid:durableId="189612296">
+  <w:num w:numId="2">
     <w:abstractNumId w:val="2"/>
   </w:num>
-  <w:num w:numId="3" w16cid:durableId="1497647364">
+  <w:num w:numId="3">
     <w:abstractNumId w:val="5"/>
   </w:num>
-  <w:num w:numId="4" w16cid:durableId="851410444">
+  <w:num w:numId="4">
     <w:abstractNumId w:val="4"/>
   </w:num>
-  <w:num w:numId="5" w16cid:durableId="1160118286">
+  <w:num w:numId="5">
     <w:abstractNumId w:val="3"/>
   </w:num>
-  <w:num w:numId="6" w16cid:durableId="831719144">
+  <w:num w:numId="6">
     <w:abstractNumId w:val="1"/>
   </w:num>
-  <w:num w:numId="7" w16cid:durableId="1687437499">
+  <w:num w:numId="7">
     <w:abstractNumId w:val="0"/>
   </w:num>
 </w:numbering>
 </file>
 
 <file path=word/styles.xml><?xml version="1.0" encoding="utf-8"?>
-<w:styles xmlns:mc="http://schemas.openxmlformats.org/markup-compatibility/2006" xmlns:r="http://schemas.openxmlformats.org/officeDocument/2006/relationships" xmlns:w="http://schemas.openxmlformats.org/wordprocessingml/2006/main" xmlns:w14="http://schemas.microsoft.com/office/word/2010/wordml" xmlns:w15="http://schemas.microsoft.com/office/word/2012/wordml" xmlns:w16cex="http://schemas.microsoft.com/office/word/2018/wordml/cex" xmlns:w16cid="http://schemas.microsoft.com/office/word/2016/wordml/cid" xmlns:w16="http://schemas.microsoft.com/office/word/2018/wordml" xmlns:w16sdtdh="http://schemas.microsoft.com/office/word/2020/wordml/sdtdatahash" xmlns:w16se="http://schemas.microsoft.com/office/word/2015/wordml/symex" mc:Ignorable="w14 w15 w16se w16cid w16 w16cex w16sdtdh">
+<w:styles xmlns:mc="http://schemas.openxmlformats.org/markup-compatibility/2006" xmlns:r="http://schemas.openxmlformats.org/officeDocument/2006/relationships" xmlns:w="http://schemas.openxmlformats.org/wordprocessingml/2006/main" xmlns:w14="http://schemas.microsoft.com/office/word/2010/wordml" xmlns:w15="http://schemas.microsoft.com/office/word/2012/wordml" xmlns:w16se="http://schemas.microsoft.com/office/word/2015/wordml/symex" mc:Ignorable="w14 w15 w16se">
   <w:docDefaults>
     <w:rPrDefault>
       <w:rPr>
@@ -2320,7 +2331,7 @@
       </w:pPr>
     </w:pPrDefault>
   </w:docDefaults>
-  <w:latentStyles w:defLockedState="0" w:defUIPriority="99" w:defSemiHidden="0" w:defUnhideWhenUsed="0" w:defQFormat="0" w:count="376">
+  <w:latentStyles w:defLockedState="0" w:defUIPriority="99" w:defSemiHidden="0" w:defUnhideWhenUsed="0" w:defQFormat="0" w:count="371">
     <w:lsdException w:name="Normal" w:uiPriority="0" w:qFormat="1"/>
     <w:lsdException w:name="heading 1" w:uiPriority="9" w:qFormat="1"/>
     <w:lsdException w:name="heading 2" w:semiHidden="1" w:uiPriority="9" w:unhideWhenUsed="1" w:qFormat="1"/>
@@ -2692,11 +2703,6 @@
     <w:lsdException w:name="List Table 5 Dark Accent 6" w:uiPriority="50"/>
     <w:lsdException w:name="List Table 6 Colorful Accent 6" w:uiPriority="51"/>
     <w:lsdException w:name="List Table 7 Colorful Accent 6" w:uiPriority="52"/>
-    <w:lsdException w:name="Mention" w:semiHidden="1" w:unhideWhenUsed="1"/>
-    <w:lsdException w:name="Smart Hyperlink" w:semiHidden="1" w:unhideWhenUsed="1"/>
-    <w:lsdException w:name="Hashtag" w:semiHidden="1" w:unhideWhenUsed="1"/>
-    <w:lsdException w:name="Unresolved Mention" w:semiHidden="1" w:unhideWhenUsed="1"/>
-    <w:lsdException w:name="Smart Link" w:semiHidden="1" w:unhideWhenUsed="1"/>
   </w:latentStyles>
   <w:style w:type="paragraph" w:default="1" w:styleId="Normal">
     <w:name w:val="Normal"/>
@@ -2772,7 +2778,7 @@
       <w:u w:val="single"/>
     </w:rPr>
   </w:style>
-  <w:style w:type="character" w:styleId="UnresolvedMention">
+  <w:style w:type="character" w:customStyle="1" w:styleId="UnresolvedMention">
     <w:name w:val="Unresolved Mention"/>
     <w:basedOn w:val="DefaultParagraphFont"/>
     <w:uiPriority w:val="99"/>

</xml_diff>